<commit_message>
Ajout maquette nomenclature confection
</commit_message>
<xml_diff>
--- a/DT_PLM.docx
+++ b/DT_PLM.docx
@@ -453,7 +453,7 @@
           </mc:Choice>
           <mc:Fallback>
             <w:pict>
-              <v:shapetype w14:anchorId="5704063D" id="_x0000_t32" coordsize="21600,21600" o:spt="32" o:oned="t" path="m,l21600,21600e" filled="f">
+              <v:shapetype w14:anchorId="30F13ACC" id="_x0000_t32" coordsize="21600,21600" o:spt="32" o:oned="t" path="m,l21600,21600e" filled="f">
                 <v:path arrowok="t" fillok="f" o:connecttype="none"/>
                 <o:lock v:ext="edit" shapetype="t"/>
               </v:shapetype>
@@ -578,7 +578,15 @@
                                 <w:sz w:val="14"/>
                                 <w:szCs w:val="14"/>
                               </w:rPr>
-                              <w:t>xemple : K212</w:t>
+                              <w:t xml:space="preserve">xemple : </w:t>
+                            </w:r>
+                            <w:r>
+                              <w:rPr>
+                                <w:color w:val="AD2750" w:themeColor="accent6" w:themeShade="BF"/>
+                                <w:sz w:val="14"/>
+                                <w:szCs w:val="14"/>
+                              </w:rPr>
+                              <w:t>7M71</w:t>
                             </w:r>
                           </w:p>
                         </w:txbxContent>
@@ -674,7 +682,15 @@
                           <w:sz w:val="14"/>
                           <w:szCs w:val="14"/>
                         </w:rPr>
-                        <w:t>xemple : K212</w:t>
+                        <w:t xml:space="preserve">xemple : </w:t>
+                      </w:r>
+                      <w:r>
+                        <w:rPr>
+                          <w:color w:val="AD2750" w:themeColor="accent6" w:themeShade="BF"/>
+                          <w:sz w:val="14"/>
+                          <w:szCs w:val="14"/>
+                        </w:rPr>
+                        <w:t>7M71</w:t>
                       </w:r>
                     </w:p>
                   </w:txbxContent>
@@ -804,7 +820,7 @@
         <w:t xml:space="preserve"> </w:t>
       </w:r>
       <w:r>
-        <w:t xml:space="preserve">gauche permet de cibler un ou plusieurs coloris. La </w:t>
+        <w:t xml:space="preserve">permet de cibler un ou plusieurs coloris. La </w:t>
       </w:r>
       <w:r>
         <w:t>seconde liste</w:t>
@@ -1107,7 +1123,7 @@
           </mc:Choice>
           <mc:Fallback>
             <w:pict>
-              <v:rect w14:anchorId="35396676" id="Rectangle 59" o:spid="_x0000_s1026" style="position:absolute;margin-left:404.65pt;margin-top:51.1pt;width:58.5pt;height:30pt;z-index:251678720;visibility:visible;mso-wrap-style:square;mso-width-percent:0;mso-height-percent:0;mso-wrap-distance-left:9pt;mso-wrap-distance-top:0;mso-wrap-distance-right:9pt;mso-wrap-distance-bottom:0;mso-position-horizontal:absolute;mso-position-horizontal-relative:text;mso-position-vertical:absolute;mso-position-vertical-relative:text;mso-width-percent:0;mso-height-percent:0;mso-width-relative:margin;mso-height-relative:margin;v-text-anchor:middle" o:gfxdata="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" filled="f" strokecolor="#b7a9ed [1944]" strokeweight="1.75pt"/>
+              <v:rect w14:anchorId="65E1E03C" id="Rectangle 59" o:spid="_x0000_s1026" style="position:absolute;margin-left:404.65pt;margin-top:51.1pt;width:58.5pt;height:30pt;z-index:251678720;visibility:visible;mso-wrap-style:square;mso-width-percent:0;mso-height-percent:0;mso-wrap-distance-left:9pt;mso-wrap-distance-top:0;mso-wrap-distance-right:9pt;mso-wrap-distance-bottom:0;mso-position-horizontal:absolute;mso-position-horizontal-relative:text;mso-position-vertical:absolute;mso-position-vertical-relative:text;mso-width-percent:0;mso-height-percent:0;mso-width-relative:margin;mso-height-relative:margin;v-text-anchor:middle" o:gfxdata="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" filled="f" strokecolor="#b7a9ed [1944]" strokeweight="1.75pt"/>
             </w:pict>
           </mc:Fallback>
         </mc:AlternateContent>
@@ -1383,7 +1399,7 @@
           </mc:Choice>
           <mc:Fallback>
             <w:pict>
-              <v:rect w14:anchorId="2D155188" id="Rectangle 57" o:spid="_x0000_s1026" style="position:absolute;margin-left:343.9pt;margin-top:51.85pt;width:58.1pt;height:27.75pt;z-index:251676672;visibility:visible;mso-wrap-style:square;mso-width-percent:0;mso-height-percent:0;mso-wrap-distance-left:9pt;mso-wrap-distance-top:0;mso-wrap-distance-right:9pt;mso-wrap-distance-bottom:0;mso-position-horizontal:absolute;mso-position-horizontal-relative:text;mso-position-vertical:absolute;mso-position-vertical-relative:text;mso-width-percent:0;mso-height-percent:0;mso-width-relative:margin;mso-height-relative:margin;v-text-anchor:middle" o:gfxdata="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" filled="f" strokecolor="#90abf0 [1943]" strokeweight="1.75pt"/>
+              <v:rect w14:anchorId="094F3F71" id="Rectangle 57" o:spid="_x0000_s1026" style="position:absolute;margin-left:343.9pt;margin-top:51.85pt;width:58.1pt;height:27.75pt;z-index:251676672;visibility:visible;mso-wrap-style:square;mso-width-percent:0;mso-height-percent:0;mso-wrap-distance-left:9pt;mso-wrap-distance-top:0;mso-wrap-distance-right:9pt;mso-wrap-distance-bottom:0;mso-position-horizontal:absolute;mso-position-horizontal-relative:text;mso-position-vertical:absolute;mso-position-vertical-relative:text;mso-width-percent:0;mso-height-percent:0;mso-width-relative:margin;mso-height-relative:margin;v-text-anchor:middle" o:gfxdata="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" filled="f" strokecolor="#90abf0 [1943]" strokeweight="1.75pt"/>
             </w:pict>
           </mc:Fallback>
         </mc:AlternateContent>
@@ -1653,7 +1669,7 @@
           </mc:Choice>
           <mc:Fallback>
             <w:pict>
-              <v:rect w14:anchorId="1809CA83" id="Rectangle 49" o:spid="_x0000_s1026" style="position:absolute;margin-left:0;margin-top:30.1pt;width:342pt;height:84pt;z-index:251670528;visibility:visible;mso-wrap-style:square;mso-width-percent:0;mso-height-percent:0;mso-wrap-distance-left:9pt;mso-wrap-distance-top:0;mso-wrap-distance-right:9pt;mso-wrap-distance-bottom:0;mso-position-horizontal:left;mso-position-horizontal-relative:margin;mso-position-vertical:absolute;mso-position-vertical-relative:text;mso-width-percent:0;mso-height-percent:0;mso-width-relative:margin;mso-height-relative:margin;v-text-anchor:middle" o:gfxdata="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" filled="f" strokecolor="#771048 [1604]" strokeweight="1.75pt">
+              <v:rect w14:anchorId="27944AB0" id="Rectangle 49" o:spid="_x0000_s1026" style="position:absolute;margin-left:0;margin-top:30.1pt;width:342pt;height:84pt;z-index:251670528;visibility:visible;mso-wrap-style:square;mso-width-percent:0;mso-height-percent:0;mso-wrap-distance-left:9pt;mso-wrap-distance-top:0;mso-wrap-distance-right:9pt;mso-wrap-distance-bottom:0;mso-position-horizontal:left;mso-position-horizontal-relative:margin;mso-position-vertical:absolute;mso-position-vertical-relative:text;mso-width-percent:0;mso-height-percent:0;mso-width-relative:margin;mso-height-relative:margin;v-text-anchor:middle" o:gfxdata="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" filled="f" strokecolor="#771048 [1604]" strokeweight="1.75pt">
                 <w10:wrap anchorx="margin"/>
               </v:rect>
             </w:pict>
@@ -1862,8 +1878,6 @@
           </wp:inline>
         </w:drawing>
       </w:r>
-      <w:bookmarkStart w:id="0" w:name="_GoBack"/>
-      <w:bookmarkEnd w:id="0"/>
     </w:p>
     <w:p>
       <w:r>
@@ -2026,6 +2040,8 @@
       <w:r>
         <w:t>En-tête</w:t>
       </w:r>
+      <w:bookmarkStart w:id="0" w:name="_GoBack"/>
+      <w:bookmarkEnd w:id="0"/>
     </w:p>
     <w:p/>
     <w:p>
@@ -5318,7 +5334,23 @@
     <w:p/>
     <w:p>
       <w:r>
-        <w:t>Cette option fait appel au programme PDFCompressor sur 10.1.0.93/compressPdf, qui renvoie une version compressée du PDF.</w:t>
+        <w:t xml:space="preserve">Cette option fait appel au programme </w:t>
+      </w:r>
+      <w:proofErr w:type="spellStart"/>
+      <w:r>
+        <w:t>PDFCompressor</w:t>
+      </w:r>
+      <w:proofErr w:type="spellEnd"/>
+      <w:r>
+        <w:t xml:space="preserve"> sur 10.1.0.93/</w:t>
+      </w:r>
+      <w:proofErr w:type="spellStart"/>
+      <w:r>
+        <w:t>compressPdf</w:t>
+      </w:r>
+      <w:proofErr w:type="spellEnd"/>
+      <w:r>
+        <w:t>, qui renvoie une version compressée du PDF.</w:t>
       </w:r>
     </w:p>
     <w:p/>
@@ -5638,27 +5670,14 @@
     <w:pPr>
       <w:pStyle w:val="Footer"/>
     </w:pPr>
-    <w:r>
-      <w:fldChar w:fldCharType="begin"/>
-    </w:r>
-    <w:r>
-      <w:instrText xml:space="preserve"> FILENAME  \p  \* MERGEFORMAT </w:instrText>
-    </w:r>
-    <w:r>
-      <w:fldChar w:fldCharType="separate"/>
-    </w:r>
-    <w:r>
-      <w:rPr>
-        <w:noProof/>
-      </w:rPr>
-      <w:t>C:\Users\florou\Desktop\docuDT\Dossiers techniques.docx</w:t>
-    </w:r>
-    <w:r>
-      <w:rPr>
-        <w:noProof/>
-      </w:rPr>
-      <w:fldChar w:fldCharType="end"/>
-    </w:r>
+    <w:fldSimple w:instr=" FILENAME \p \* MERGEFORMAT ">
+      <w:r>
+        <w:rPr>
+          <w:noProof/>
+        </w:rPr>
+        <w:t>C:\Users\florou\Desktop\docuDT\DT_PLM.docx</w:t>
+      </w:r>
+    </w:fldSimple>
   </w:p>
 </w:ftr>
 </file>
@@ -9410,7 +9429,7 @@
 </file>
 
 <file path=customXml/itemProps1.xml><?xml version="1.0" encoding="utf-8"?>
-<ds:datastoreItem xmlns:ds="http://schemas.openxmlformats.org/officeDocument/2006/customXml" ds:itemID="{85208674-8191-4A1D-A599-887CD94FC7D3}">
+<ds:datastoreItem xmlns:ds="http://schemas.openxmlformats.org/officeDocument/2006/customXml" ds:itemID="{324EDDCC-96FE-4BBB-A83C-D6F028420241}">
   <ds:schemaRefs>
     <ds:schemaRef ds:uri="http://schemas.openxmlformats.org/officeDocument/2006/bibliography"/>
   </ds:schemaRefs>

</xml_diff>

<commit_message>
Premiere version DT PLM
</commit_message>
<xml_diff>
--- a/DT_PLM.docx
+++ b/DT_PLM.docx
@@ -191,6 +191,23 @@
       </w:pPr>
       <w:r>
         <w:t>Page Nomenclature de Confection</w:t>
+      </w:r>
+    </w:p>
+    <w:p>
+      <w:pPr>
+        <w:pStyle w:val="ListParagraph"/>
+        <w:numPr>
+          <w:ilvl w:val="1"/>
+          <w:numId w:val="12"/>
+        </w:numPr>
+      </w:pPr>
+      <w:r>
+        <w:t>Scans composants</w:t>
+      </w:r>
+      <w:bookmarkStart w:id="0" w:name="_GoBack"/>
+      <w:bookmarkEnd w:id="0"/>
+      <w:r>
+        <w:t xml:space="preserve"> sur page unique</w:t>
       </w:r>
     </w:p>
     <w:p>
@@ -701,6 +718,9 @@
         </mc:AlternateContent>
       </w:r>
       <w:r>
+        <w:rPr>
+          <w:noProof/>
+        </w:rPr>
         <w:drawing>
           <wp:inline distT="0" distB="0" distL="0" distR="0" wp14:anchorId="44E90575" wp14:editId="6AC1306D">
             <wp:extent cx="5760720" cy="1317625"/>
@@ -753,6 +773,9 @@
     </w:p>
     <w:p>
       <w:r>
+        <w:rPr>
+          <w:noProof/>
+        </w:rPr>
         <w:drawing>
           <wp:inline distT="0" distB="0" distL="0" distR="0" wp14:anchorId="0660B67B" wp14:editId="714C0BDF">
             <wp:extent cx="5694045" cy="1299845"/>
@@ -1677,6 +1700,9 @@
         </mc:AlternateContent>
       </w:r>
       <w:r>
+        <w:rPr>
+          <w:noProof/>
+        </w:rPr>
         <w:drawing>
           <wp:inline distT="0" distB="0" distL="0" distR="0" wp14:anchorId="4E1F1375" wp14:editId="464DC985">
             <wp:extent cx="5943600" cy="2831385"/>
@@ -1821,14 +1847,166 @@
       </w:tr>
     </w:tbl>
     <w:p>
+      <w:r>
+        <w:br w:type="page"/>
+      </w:r>
+    </w:p>
+    <w:p>
+      <w:r>
+        <w:lastRenderedPageBreak/>
+        <w:t>Le système réagit de manière intelligente : il est capable de générer un dossier technique pour chaque type de référence (Produit Fini, Lot, Colis Type).</w:t>
+      </w:r>
+    </w:p>
+    <w:p>
+      <w:r>
+        <w:rPr>
+          <w:noProof/>
+        </w:rPr>
+        <w:drawing>
+          <wp:anchor distT="0" distB="0" distL="114300" distR="114300" simplePos="0" relativeHeight="251679744" behindDoc="1" locked="0" layoutInCell="1" allowOverlap="1" wp14:anchorId="7A83E40F" wp14:editId="19205905">
+            <wp:simplePos x="0" y="0"/>
+            <wp:positionH relativeFrom="margin">
+              <wp:align>center</wp:align>
+            </wp:positionH>
+            <wp:positionV relativeFrom="paragraph">
+              <wp:posOffset>345440</wp:posOffset>
+            </wp:positionV>
+            <wp:extent cx="2472055" cy="2524125"/>
+            <wp:effectExtent l="0" t="0" r="4445" b="9525"/>
+            <wp:wrapTopAndBottom/>
+            <wp:docPr id="5" name="Picture 5"/>
+            <wp:cNvGraphicFramePr>
+              <a:graphicFrameLocks xmlns:a="http://schemas.openxmlformats.org/drawingml/2006/main" noChangeAspect="1"/>
+            </wp:cNvGraphicFramePr>
+            <a:graphic xmlns:a="http://schemas.openxmlformats.org/drawingml/2006/main">
+              <a:graphicData uri="http://schemas.openxmlformats.org/drawingml/2006/picture">
+                <pic:pic xmlns:pic="http://schemas.openxmlformats.org/drawingml/2006/picture">
+                  <pic:nvPicPr>
+                    <pic:cNvPr id="0" name="Picture 1"/>
+                    <pic:cNvPicPr>
+                      <a:picLocks noChangeAspect="1" noChangeArrowheads="1"/>
+                    </pic:cNvPicPr>
+                  </pic:nvPicPr>
+                  <pic:blipFill>
+                    <a:blip r:embed="rId11">
+                      <a:extLst>
+                        <a:ext uri="{28A0092B-C50C-407E-A947-70E740481C1C}">
+                          <a14:useLocalDpi xmlns:a14="http://schemas.microsoft.com/office/drawing/2010/main" val="0"/>
+                        </a:ext>
+                      </a:extLst>
+                    </a:blip>
+                    <a:srcRect/>
+                    <a:stretch>
+                      <a:fillRect/>
+                    </a:stretch>
+                  </pic:blipFill>
+                  <pic:spPr bwMode="auto">
+                    <a:xfrm>
+                      <a:off x="0" y="0"/>
+                      <a:ext cx="2472055" cy="2524125"/>
+                    </a:xfrm>
+                    <a:prstGeom prst="rect">
+                      <a:avLst/>
+                    </a:prstGeom>
+                    <a:noFill/>
+                    <a:ln>
+                      <a:noFill/>
+                    </a:ln>
+                  </pic:spPr>
+                </pic:pic>
+              </a:graphicData>
+            </a:graphic>
+            <wp14:sizeRelH relativeFrom="margin">
+              <wp14:pctWidth>0</wp14:pctWidth>
+            </wp14:sizeRelH>
+            <wp14:sizeRelV relativeFrom="margin">
+              <wp14:pctHeight>0</wp14:pctHeight>
+            </wp14:sizeRelV>
+          </wp:anchor>
+        </w:drawing>
+      </w:r>
+      <w:r>
+        <w:t>Lorsque la référence concerne un produit fini, le DT sera constitué comme tel :</w:t>
+      </w:r>
+    </w:p>
+    <w:p>
+      <w:r>
+        <w:rPr>
+          <w:noProof/>
+        </w:rPr>
+        <w:drawing>
+          <wp:anchor distT="0" distB="0" distL="114300" distR="114300" simplePos="0" relativeHeight="251680768" behindDoc="0" locked="0" layoutInCell="1" allowOverlap="1" wp14:anchorId="1D65E49C" wp14:editId="4D69A254">
+            <wp:simplePos x="0" y="0"/>
+            <wp:positionH relativeFrom="margin">
+              <wp:align>center</wp:align>
+            </wp:positionH>
+            <wp:positionV relativeFrom="paragraph">
+              <wp:posOffset>3134995</wp:posOffset>
+            </wp:positionV>
+            <wp:extent cx="3067050" cy="4663160"/>
+            <wp:effectExtent l="0" t="0" r="0" b="4445"/>
+            <wp:wrapTopAndBottom/>
+            <wp:docPr id="25" name="Picture 25"/>
+            <wp:cNvGraphicFramePr>
+              <a:graphicFrameLocks xmlns:a="http://schemas.openxmlformats.org/drawingml/2006/main" noChangeAspect="1"/>
+            </wp:cNvGraphicFramePr>
+            <a:graphic xmlns:a="http://schemas.openxmlformats.org/drawingml/2006/main">
+              <a:graphicData uri="http://schemas.openxmlformats.org/drawingml/2006/picture">
+                <pic:pic xmlns:pic="http://schemas.openxmlformats.org/drawingml/2006/picture">
+                  <pic:nvPicPr>
+                    <pic:cNvPr id="0" name="Picture 2"/>
+                    <pic:cNvPicPr>
+                      <a:picLocks noChangeAspect="1" noChangeArrowheads="1"/>
+                    </pic:cNvPicPr>
+                  </pic:nvPicPr>
+                  <pic:blipFill>
+                    <a:blip r:embed="rId12">
+                      <a:extLst>
+                        <a:ext uri="{28A0092B-C50C-407E-A947-70E740481C1C}">
+                          <a14:useLocalDpi xmlns:a14="http://schemas.microsoft.com/office/drawing/2010/main" val="0"/>
+                        </a:ext>
+                      </a:extLst>
+                    </a:blip>
+                    <a:srcRect/>
+                    <a:stretch>
+                      <a:fillRect/>
+                    </a:stretch>
+                  </pic:blipFill>
+                  <pic:spPr bwMode="auto">
+                    <a:xfrm>
+                      <a:off x="0" y="0"/>
+                      <a:ext cx="3067050" cy="4663160"/>
+                    </a:xfrm>
+                    <a:prstGeom prst="rect">
+                      <a:avLst/>
+                    </a:prstGeom>
+                    <a:noFill/>
+                    <a:ln>
+                      <a:noFill/>
+                    </a:ln>
+                  </pic:spPr>
+                </pic:pic>
+              </a:graphicData>
+            </a:graphic>
+            <wp14:sizeRelH relativeFrom="margin">
+              <wp14:pctWidth>0</wp14:pctWidth>
+            </wp14:sizeRelH>
+            <wp14:sizeRelV relativeFrom="margin">
+              <wp14:pctHeight>0</wp14:pctHeight>
+            </wp14:sizeRelV>
+          </wp:anchor>
+        </w:drawing>
+      </w:r>
+      <w:r>
+        <w:t>Lorsque la référence concerne un lot ou un colis, le DT contiendra toutes les références contenues dans le produit saisi. (Ici, on a pris le cas d’un Lot ou Colis contenant trois références)</w:t>
+      </w:r>
+    </w:p>
+    <w:p>
       <w:pPr>
         <w:rPr>
           <w:rFonts w:eastAsiaTheme="majorEastAsia"/>
         </w:rPr>
       </w:pPr>
-      <w:r>
-        <w:br w:type="page"/>
-      </w:r>
     </w:p>
     <w:p>
       <w:pPr>
@@ -1841,7 +2019,168 @@
     </w:p>
     <w:p/>
     <w:p>
-      <w:r>
+      <w:pPr>
+        <w:pStyle w:val="Heading2"/>
+      </w:pPr>
+      <w:r>
+        <w:t>Résultats</w:t>
+      </w:r>
+    </w:p>
+    <w:p/>
+    <w:p>
+      <w:r>
+        <w:t>Contient les informations suivantes :</w:t>
+      </w:r>
+    </w:p>
+    <w:p>
+      <w:pPr>
+        <w:pStyle w:val="ListParagraph"/>
+        <w:numPr>
+          <w:ilvl w:val="0"/>
+          <w:numId w:val="14"/>
+        </w:numPr>
+      </w:pPr>
+      <w:r>
+        <w:t>Référence</w:t>
+      </w:r>
+    </w:p>
+    <w:p>
+      <w:pPr>
+        <w:pStyle w:val="ListParagraph"/>
+        <w:numPr>
+          <w:ilvl w:val="0"/>
+          <w:numId w:val="14"/>
+        </w:numPr>
+      </w:pPr>
+      <w:r>
+        <w:t>Saison</w:t>
+      </w:r>
+    </w:p>
+    <w:p>
+      <w:pPr>
+        <w:pStyle w:val="ListParagraph"/>
+        <w:numPr>
+          <w:ilvl w:val="0"/>
+          <w:numId w:val="14"/>
+        </w:numPr>
+      </w:pPr>
+      <w:r>
+        <w:t>Ligne</w:t>
+      </w:r>
+    </w:p>
+    <w:p>
+      <w:pPr>
+        <w:pStyle w:val="ListParagraph"/>
+        <w:numPr>
+          <w:ilvl w:val="0"/>
+          <w:numId w:val="14"/>
+        </w:numPr>
+      </w:pPr>
+      <w:r>
+        <w:t>Famille / Sous-Famille</w:t>
+      </w:r>
+    </w:p>
+    <w:p>
+      <w:pPr>
+        <w:pStyle w:val="ListParagraph"/>
+        <w:numPr>
+          <w:ilvl w:val="0"/>
+          <w:numId w:val="14"/>
+        </w:numPr>
+      </w:pPr>
+      <w:r>
+        <w:t>Ligne de produits</w:t>
+      </w:r>
+    </w:p>
+    <w:p>
+      <w:pPr>
+        <w:pStyle w:val="ListParagraph"/>
+        <w:numPr>
+          <w:ilvl w:val="0"/>
+          <w:numId w:val="14"/>
+        </w:numPr>
+      </w:pPr>
+      <w:r>
+        <w:t>N° Gabarits</w:t>
+      </w:r>
+    </w:p>
+    <w:p>
+      <w:pPr>
+        <w:pStyle w:val="ListParagraph"/>
+        <w:numPr>
+          <w:ilvl w:val="0"/>
+          <w:numId w:val="14"/>
+        </w:numPr>
+      </w:pPr>
+      <w:r>
+        <w:t>Code de conditionnement</w:t>
+      </w:r>
+    </w:p>
+    <w:p>
+      <w:pPr>
+        <w:pStyle w:val="ListParagraph"/>
+        <w:numPr>
+          <w:ilvl w:val="0"/>
+          <w:numId w:val="14"/>
+        </w:numPr>
+      </w:pPr>
+      <w:r>
+        <w:t>Taille informatique (Taille de base pour Eminence)</w:t>
+      </w:r>
+    </w:p>
+    <w:p>
+      <w:pPr>
+        <w:pStyle w:val="ListParagraph"/>
+        <w:numPr>
+          <w:ilvl w:val="0"/>
+          <w:numId w:val="14"/>
+        </w:numPr>
+      </w:pPr>
+      <w:r>
+        <w:t>Taille conso (Libellé de la taille de base pour le consommateur)</w:t>
+      </w:r>
+    </w:p>
+    <w:p>
+      <w:pPr>
+        <w:pStyle w:val="ListParagraph"/>
+        <w:numPr>
+          <w:ilvl w:val="0"/>
+          <w:numId w:val="14"/>
+        </w:numPr>
+      </w:pPr>
+      <w:r>
+        <w:t>Numéro de Lot</w:t>
+      </w:r>
+    </w:p>
+    <w:p>
+      <w:pPr>
+        <w:pStyle w:val="ListParagraph"/>
+        <w:numPr>
+          <w:ilvl w:val="0"/>
+          <w:numId w:val="14"/>
+        </w:numPr>
+      </w:pPr>
+      <w:r>
+        <w:t>Date de création</w:t>
+      </w:r>
+    </w:p>
+    <w:p>
+      <w:pPr>
+        <w:pStyle w:val="ListParagraph"/>
+        <w:numPr>
+          <w:ilvl w:val="0"/>
+          <w:numId w:val="14"/>
+        </w:numPr>
+      </w:pPr>
+      <w:r>
+        <w:t>Date d’édition</w:t>
+      </w:r>
+    </w:p>
+    <w:p>
+      <w:r>
+        <w:rPr>
+          <w:noProof/>
+        </w:rPr>
         <w:drawing>
           <wp:inline distT="0" distB="0" distL="0" distR="0" wp14:anchorId="75CBA3B2" wp14:editId="78AFBA80">
             <wp:extent cx="5760720" cy="393065"/>
@@ -1858,7 +2197,7 @@
                     <pic:cNvPicPr/>
                   </pic:nvPicPr>
                   <pic:blipFill>
-                    <a:blip r:embed="rId11"/>
+                    <a:blip r:embed="rId13"/>
                     <a:stretch>
                       <a:fillRect/>
                     </a:stretch>
@@ -1877,14 +2216,6 @@
             </a:graphic>
           </wp:inline>
         </w:drawing>
-      </w:r>
-    </w:p>
-    <w:p>
-      <w:r>
-        <w:t>Cet entête est présent sur la plupart des pages. Il contient des informations de base sur le produit, comme sa référence, ligne, ligne de produit, famille, sous-famille, numéro de gabarit, conditionnement, taille informatique, taille consommateur, numéro de lot, date de création et d’édition</w:t>
-      </w:r>
-      <w:r>
-        <w:t>.</w:t>
       </w:r>
     </w:p>
     <w:p>
@@ -1993,7 +2324,7 @@
                           <pic:cNvPicPr/>
                         </pic:nvPicPr>
                         <pic:blipFill>
-                          <a:blip r:embed="rId12"/>
+                          <a:blip r:embed="rId14"/>
                           <a:stretch>
                             <a:fillRect/>
                           </a:stretch>
@@ -2029,191 +2360,21 @@
     <w:p/>
     <w:p>
       <w:r>
-        <w:t>Cette page apparait toujours en première page peu importe les options cochées.</w:t>
-      </w:r>
-    </w:p>
-    <w:p/>
+        <w:t xml:space="preserve">Cette page apparait </w:t>
+      </w:r>
+      <w:r>
+        <w:t>toujours au début du document</w:t>
+      </w:r>
+      <w:r>
+        <w:t xml:space="preserve"> peu importe les options cochées.</w:t>
+      </w:r>
+    </w:p>
     <w:p>
       <w:pPr>
         <w:pStyle w:val="Heading1"/>
       </w:pPr>
       <w:r>
-        <w:t>En-tête</w:t>
-      </w:r>
-      <w:bookmarkStart w:id="0" w:name="_GoBack"/>
-      <w:bookmarkEnd w:id="0"/>
-    </w:p>
-    <w:p/>
-    <w:p>
-      <w:pPr>
-        <w:pStyle w:val="Heading2"/>
-      </w:pPr>
-      <w:r>
-        <w:t>Résultats</w:t>
-      </w:r>
-    </w:p>
-    <w:p/>
-    <w:p>
-      <w:r>
-        <w:t>Contient les informations suivantes :</w:t>
-      </w:r>
-    </w:p>
-    <w:p>
-      <w:pPr>
-        <w:pStyle w:val="ListParagraph"/>
-        <w:numPr>
-          <w:ilvl w:val="0"/>
-          <w:numId w:val="14"/>
-        </w:numPr>
-      </w:pPr>
-      <w:r>
-        <w:t>Référence</w:t>
-      </w:r>
-    </w:p>
-    <w:p>
-      <w:pPr>
-        <w:pStyle w:val="ListParagraph"/>
-        <w:numPr>
-          <w:ilvl w:val="0"/>
-          <w:numId w:val="14"/>
-        </w:numPr>
-      </w:pPr>
-      <w:r>
-        <w:t>Saison</w:t>
-      </w:r>
-    </w:p>
-    <w:p>
-      <w:pPr>
-        <w:pStyle w:val="ListParagraph"/>
-        <w:numPr>
-          <w:ilvl w:val="0"/>
-          <w:numId w:val="14"/>
-        </w:numPr>
-      </w:pPr>
-      <w:r>
-        <w:t>Ligne</w:t>
-      </w:r>
-    </w:p>
-    <w:p>
-      <w:pPr>
-        <w:pStyle w:val="ListParagraph"/>
-        <w:numPr>
-          <w:ilvl w:val="0"/>
-          <w:numId w:val="14"/>
-        </w:numPr>
-      </w:pPr>
-      <w:r>
-        <w:t>Famille / Sous-Famille</w:t>
-      </w:r>
-    </w:p>
-    <w:p>
-      <w:pPr>
-        <w:pStyle w:val="ListParagraph"/>
-        <w:numPr>
-          <w:ilvl w:val="0"/>
-          <w:numId w:val="14"/>
-        </w:numPr>
-      </w:pPr>
-      <w:r>
         <w:lastRenderedPageBreak/>
-        <w:t>Ligne de produits</w:t>
-      </w:r>
-    </w:p>
-    <w:p>
-      <w:pPr>
-        <w:pStyle w:val="ListParagraph"/>
-        <w:numPr>
-          <w:ilvl w:val="0"/>
-          <w:numId w:val="14"/>
-        </w:numPr>
-      </w:pPr>
-      <w:r>
-        <w:t>N° Gabarits</w:t>
-      </w:r>
-    </w:p>
-    <w:p>
-      <w:pPr>
-        <w:pStyle w:val="ListParagraph"/>
-        <w:numPr>
-          <w:ilvl w:val="0"/>
-          <w:numId w:val="14"/>
-        </w:numPr>
-      </w:pPr>
-      <w:r>
-        <w:t>Code de conditionnement</w:t>
-      </w:r>
-    </w:p>
-    <w:p>
-      <w:pPr>
-        <w:pStyle w:val="ListParagraph"/>
-        <w:numPr>
-          <w:ilvl w:val="0"/>
-          <w:numId w:val="14"/>
-        </w:numPr>
-      </w:pPr>
-      <w:r>
-        <w:t>Taille informatique</w:t>
-      </w:r>
-      <w:r>
-        <w:t xml:space="preserve"> (Taille de base pour Eminence)</w:t>
-      </w:r>
-    </w:p>
-    <w:p>
-      <w:pPr>
-        <w:pStyle w:val="ListParagraph"/>
-        <w:numPr>
-          <w:ilvl w:val="0"/>
-          <w:numId w:val="14"/>
-        </w:numPr>
-      </w:pPr>
-      <w:r>
-        <w:t>Taille conso</w:t>
-      </w:r>
-      <w:r>
-        <w:t xml:space="preserve"> (Libellé de la taille de base pour le consommateur)</w:t>
-      </w:r>
-    </w:p>
-    <w:p>
-      <w:pPr>
-        <w:pStyle w:val="ListParagraph"/>
-        <w:numPr>
-          <w:ilvl w:val="0"/>
-          <w:numId w:val="14"/>
-        </w:numPr>
-      </w:pPr>
-      <w:r>
-        <w:t>Numéro de Lot</w:t>
-      </w:r>
-    </w:p>
-    <w:p>
-      <w:pPr>
-        <w:pStyle w:val="ListParagraph"/>
-        <w:numPr>
-          <w:ilvl w:val="0"/>
-          <w:numId w:val="14"/>
-        </w:numPr>
-      </w:pPr>
-      <w:r>
-        <w:t>Date de création</w:t>
-      </w:r>
-    </w:p>
-    <w:p>
-      <w:pPr>
-        <w:pStyle w:val="ListParagraph"/>
-        <w:numPr>
-          <w:ilvl w:val="0"/>
-          <w:numId w:val="14"/>
-        </w:numPr>
-      </w:pPr>
-      <w:r>
-        <w:t>Date d’édition</w:t>
-      </w:r>
-    </w:p>
-    <w:p>
-      <w:pPr>
-        <w:pStyle w:val="Heading1"/>
-      </w:pPr>
-      <w:r>
         <w:t>Page modèle</w:t>
       </w:r>
     </w:p>
@@ -2458,7 +2619,7 @@
                           <pic:cNvPicPr/>
                         </pic:nvPicPr>
                         <pic:blipFill>
-                          <a:blip r:embed="rId13"/>
+                          <a:blip r:embed="rId15"/>
                           <a:stretch>
                             <a:fillRect/>
                           </a:stretch>
@@ -2505,7 +2666,7 @@
                           <pic:cNvPicPr/>
                         </pic:nvPicPr>
                         <pic:blipFill>
-                          <a:blip r:embed="rId14"/>
+                          <a:blip r:embed="rId16"/>
                           <a:stretch>
                             <a:fillRect/>
                           </a:stretch>
@@ -2552,7 +2713,7 @@
                           <pic:cNvPicPr/>
                         </pic:nvPicPr>
                         <pic:blipFill>
-                          <a:blip r:embed="rId15"/>
+                          <a:blip r:embed="rId17"/>
                           <a:stretch>
                             <a:fillRect/>
                           </a:stretch>
@@ -2578,6 +2739,19 @@
     </w:tbl>
     <w:p/>
     <w:p/>
+    <w:p>
+      <w:pPr>
+        <w:rPr>
+          <w:rFonts w:asciiTheme="majorHAnsi" w:eastAsiaTheme="majorEastAsia" w:hAnsiTheme="majorHAnsi" w:cstheme="majorBidi"/>
+          <w:color w:val="B7A9ED" w:themeColor="accent5" w:themeTint="99"/>
+          <w:sz w:val="24"/>
+          <w:szCs w:val="24"/>
+        </w:rPr>
+      </w:pPr>
+      <w:r>
+        <w:br w:type="page"/>
+      </w:r>
+    </w:p>
     <w:p>
       <w:pPr>
         <w:pStyle w:val="Heading3"/>
@@ -2674,7 +2848,7 @@
                           <pic:cNvPicPr/>
                         </pic:nvPicPr>
                         <pic:blipFill>
-                          <a:blip r:embed="rId16"/>
+                          <a:blip r:embed="rId18"/>
                           <a:stretch>
                             <a:fillRect/>
                           </a:stretch>
@@ -2933,7 +3107,7 @@
                           <pic:cNvPicPr/>
                         </pic:nvPicPr>
                         <pic:blipFill>
-                          <a:blip r:embed="rId13"/>
+                          <a:blip r:embed="rId15"/>
                           <a:stretch>
                             <a:fillRect/>
                           </a:stretch>
@@ -3008,7 +3182,7 @@
                           <pic:cNvPicPr/>
                         </pic:nvPicPr>
                         <pic:blipFill>
-                          <a:blip r:embed="rId15"/>
+                          <a:blip r:embed="rId17"/>
                           <a:stretch>
                             <a:fillRect/>
                           </a:stretch>
@@ -3059,21 +3233,111 @@
         <w:t>Résultats</w:t>
       </w:r>
     </w:p>
+    <w:p>
+      <w:pPr>
+        <w:pStyle w:val="Heading3"/>
+      </w:pPr>
+      <w:r>
+        <w:t>Scans composants sur page unique</w:t>
+      </w:r>
+    </w:p>
+    <w:p/>
+    <w:p>
+      <w:r>
+        <w:t>Affiche sur une page séparée les scans des composants.</w:t>
+      </w:r>
+    </w:p>
+    <w:p>
+      <w:pPr>
+        <w:pStyle w:val="Heading3"/>
+      </w:pPr>
+      <w:r>
+        <w:rPr>
+          <w:noProof/>
+        </w:rPr>
+        <w:drawing>
+          <wp:inline distT="0" distB="0" distL="0" distR="0" wp14:anchorId="3430D7A0" wp14:editId="50CCEE70">
+            <wp:extent cx="5748655" cy="2082800"/>
+            <wp:effectExtent l="0" t="0" r="4445" b="0"/>
+            <wp:docPr id="44" name="Picture 44"/>
+            <wp:cNvGraphicFramePr>
+              <a:graphicFrameLocks xmlns:a="http://schemas.openxmlformats.org/drawingml/2006/main" noChangeAspect="1"/>
+            </wp:cNvGraphicFramePr>
+            <a:graphic xmlns:a="http://schemas.openxmlformats.org/drawingml/2006/main">
+              <a:graphicData uri="http://schemas.openxmlformats.org/drawingml/2006/picture">
+                <pic:pic xmlns:pic="http://schemas.openxmlformats.org/drawingml/2006/picture">
+                  <pic:nvPicPr>
+                    <pic:cNvPr id="0" name="Picture 5"/>
+                    <pic:cNvPicPr>
+                      <a:picLocks noChangeAspect="1" noChangeArrowheads="1"/>
+                    </pic:cNvPicPr>
+                  </pic:nvPicPr>
+                  <pic:blipFill>
+                    <a:blip r:embed="rId19">
+                      <a:extLst>
+                        <a:ext uri="{28A0092B-C50C-407E-A947-70E740481C1C}">
+                          <a14:useLocalDpi xmlns:a14="http://schemas.microsoft.com/office/drawing/2010/main" val="0"/>
+                        </a:ext>
+                      </a:extLst>
+                    </a:blip>
+                    <a:srcRect/>
+                    <a:stretch>
+                      <a:fillRect/>
+                    </a:stretch>
+                  </pic:blipFill>
+                  <pic:spPr bwMode="auto">
+                    <a:xfrm>
+                      <a:off x="0" y="0"/>
+                      <a:ext cx="5748655" cy="2082800"/>
+                    </a:xfrm>
+                    <a:prstGeom prst="rect">
+                      <a:avLst/>
+                    </a:prstGeom>
+                    <a:noFill/>
+                    <a:ln>
+                      <a:noFill/>
+                    </a:ln>
+                  </pic:spPr>
+                </pic:pic>
+              </a:graphicData>
+            </a:graphic>
+          </wp:inline>
+        </w:drawing>
+      </w:r>
+    </w:p>
+    <w:p>
+      <w:pPr>
+        <w:pStyle w:val="Heading3"/>
+      </w:pPr>
+    </w:p>
+    <w:p>
+      <w:pPr>
+        <w:pStyle w:val="Heading3"/>
+      </w:pPr>
+    </w:p>
+    <w:p>
+      <w:pPr>
+        <w:pStyle w:val="Heading3"/>
+      </w:pPr>
+      <w:r>
+        <w:t>Page nomenclature de conditionnement</w:t>
+      </w:r>
+    </w:p>
     <w:p/>
     <w:tbl>
       <w:tblPr>
         <w:tblStyle w:val="TableGridLight"/>
-        <w:tblW w:w="0" w:type="auto"/>
+        <w:tblW w:w="9498" w:type="dxa"/>
+        <w:tblInd w:w="-147" w:type="dxa"/>
         <w:tblLook w:val="04A0" w:firstRow="1" w:lastRow="0" w:firstColumn="1" w:lastColumn="0" w:noHBand="0" w:noVBand="1"/>
       </w:tblPr>
       <w:tblGrid>
-        <w:gridCol w:w="4531"/>
-        <w:gridCol w:w="4531"/>
+        <w:gridCol w:w="9498"/>
       </w:tblGrid>
       <w:tr>
         <w:tc>
           <w:tcPr>
-            <w:tcW w:w="4531" w:type="dxa"/>
+            <w:tcW w:w="9498" w:type="dxa"/>
           </w:tcPr>
           <w:p>
             <w:pPr>
@@ -3084,216 +3348,415 @@
             </w:r>
           </w:p>
         </w:tc>
+      </w:tr>
+      <w:tr>
+        <w:trPr>
+          <w:trHeight w:val="3772"/>
+        </w:trPr>
         <w:tc>
           <w:tcPr>
-            <w:tcW w:w="4531" w:type="dxa"/>
+            <w:tcW w:w="9498" w:type="dxa"/>
           </w:tcPr>
           <w:p>
             <w:pPr>
               <w:spacing w:after="200" w:line="288" w:lineRule="auto"/>
             </w:pPr>
             <w:r>
-              <w:t>Visuel</w:t>
-            </w:r>
-          </w:p>
-        </w:tc>
-      </w:tr>
-      <w:tr>
-        <w:tc>
-          <w:tcPr>
-            <w:tcW w:w="4531" w:type="dxa"/>
-          </w:tcPr>
+              <w:t>Affiche un tableau, réparti sur une ou plusieurs pages, contenant des informations sur chacun des composants intervenant dans la confection de l’article. Apparaissent les mesures et quantités pour chaque couleur du composant en fonction de la couleur du Vrac.</w:t>
+            </w:r>
+          </w:p>
           <w:p>
             <w:pPr>
               <w:spacing w:after="200" w:line="288" w:lineRule="auto"/>
             </w:pPr>
             <w:r>
-              <w:t>Affiche un set de cartouches, répart</w:t>
-            </w:r>
-            <w:r>
-              <w:t>i</w:t>
-            </w:r>
-            <w:r>
-              <w:t xml:space="preserve"> sur une ou plusieurs pages, contenant des informations sur chacun des composants intervenant dans la confection de l’article.</w:t>
-            </w:r>
-          </w:p>
+              <w:t>En fonction de la référence choisie :</w:t>
+            </w:r>
+          </w:p>
+          <w:tbl>
+            <w:tblPr>
+              <w:tblStyle w:val="GridTable3"/>
+              <w:tblW w:w="0" w:type="auto"/>
+              <w:tblLook w:val="0680" w:firstRow="0" w:lastRow="0" w:firstColumn="1" w:lastColumn="0" w:noHBand="1" w:noVBand="1"/>
+            </w:tblPr>
+            <w:tblGrid>
+              <w:gridCol w:w="1723"/>
+              <w:gridCol w:w="5534"/>
+            </w:tblGrid>
+            <w:tr>
+              <w:trPr>
+                <w:trHeight w:val="364"/>
+              </w:trPr>
+              <w:tc>
+                <w:tcPr>
+                  <w:cnfStyle w:val="001000000000" w:firstRow="0" w:lastRow="0" w:firstColumn="1" w:lastColumn="0" w:oddVBand="0" w:evenVBand="0" w:oddHBand="0" w:evenHBand="0" w:firstRowFirstColumn="0" w:firstRowLastColumn="0" w:lastRowFirstColumn="0" w:lastRowLastColumn="0"/>
+                  <w:tcW w:w="1723" w:type="dxa"/>
+                </w:tcPr>
+                <w:p>
+                  <w:r>
+                    <w:t>PF</w:t>
+                  </w:r>
+                </w:p>
+              </w:tc>
+              <w:tc>
+                <w:tcPr>
+                  <w:tcW w:w="5534" w:type="dxa"/>
+                </w:tcPr>
+                <w:p>
+                  <w:pPr>
+                    <w:cnfStyle w:val="000000000000" w:firstRow="0" w:lastRow="0" w:firstColumn="0" w:lastColumn="0" w:oddVBand="0" w:evenVBand="0" w:oddHBand="0" w:evenHBand="0" w:firstRowFirstColumn="0" w:firstRowLastColumn="0" w:lastRowFirstColumn="0" w:lastRowLastColumn="0"/>
+                  </w:pPr>
+                  <w:r>
+                    <w:t>Pour chaque coloris sélectionné, un tableau de quantités concernant les composants du vrac associé au PF.</w:t>
+                  </w:r>
+                </w:p>
+              </w:tc>
+            </w:tr>
+            <w:tr>
+              <w:trPr>
+                <w:trHeight w:val="364"/>
+              </w:trPr>
+              <w:tc>
+                <w:tcPr>
+                  <w:cnfStyle w:val="001000000000" w:firstRow="0" w:lastRow="0" w:firstColumn="1" w:lastColumn="0" w:oddVBand="0" w:evenVBand="0" w:oddHBand="0" w:evenHBand="0" w:firstRowFirstColumn="0" w:firstRowLastColumn="0" w:lastRowFirstColumn="0" w:lastRowLastColumn="0"/>
+                  <w:tcW w:w="1723" w:type="dxa"/>
+                </w:tcPr>
+                <w:p>
+                  <w:r>
+                    <w:t>Lot</w:t>
+                  </w:r>
+                </w:p>
+              </w:tc>
+              <w:tc>
+                <w:tcPr>
+                  <w:tcW w:w="5534" w:type="dxa"/>
+                </w:tcPr>
+                <w:p>
+                  <w:pPr>
+                    <w:cnfStyle w:val="000000000000" w:firstRow="0" w:lastRow="0" w:firstColumn="0" w:lastColumn="0" w:oddVBand="0" w:evenVBand="0" w:oddHBand="0" w:evenHBand="0" w:firstRowFirstColumn="0" w:firstRowLastColumn="0" w:lastRowFirstColumn="0" w:lastRowLastColumn="0"/>
+                  </w:pPr>
+                  <w:r>
+                    <w:t>Pour chaque coloris sélectionné, un tableau de quantités concernant les composants d</w:t>
+                  </w:r>
+                  <w:r>
+                    <w:t xml:space="preserve">e </w:t>
+                  </w:r>
+                  <w:r>
+                    <w:t>chaque vrac</w:t>
+                  </w:r>
+                  <w:r>
+                    <w:t xml:space="preserve"> </w:t>
+                  </w:r>
+                  <w:r>
+                    <w:t>contenu dans le lot</w:t>
+                  </w:r>
+                  <w:r>
+                    <w:t>.</w:t>
+                  </w:r>
+                </w:p>
+              </w:tc>
+            </w:tr>
+            <w:tr>
+              <w:trPr>
+                <w:trHeight w:val="982"/>
+              </w:trPr>
+              <w:tc>
+                <w:tcPr>
+                  <w:cnfStyle w:val="001000000000" w:firstRow="0" w:lastRow="0" w:firstColumn="1" w:lastColumn="0" w:oddVBand="0" w:evenVBand="0" w:oddHBand="0" w:evenHBand="0" w:firstRowFirstColumn="0" w:firstRowLastColumn="0" w:lastRowFirstColumn="0" w:lastRowLastColumn="0"/>
+                  <w:tcW w:w="1723" w:type="dxa"/>
+                </w:tcPr>
+                <w:p>
+                  <w:r>
+                    <w:t>CT</w:t>
+                  </w:r>
+                </w:p>
+              </w:tc>
+              <w:tc>
+                <w:tcPr>
+                  <w:tcW w:w="5534" w:type="dxa"/>
+                </w:tcPr>
+                <w:p>
+                  <w:pPr>
+                    <w:cnfStyle w:val="000000000000" w:firstRow="0" w:lastRow="0" w:firstColumn="0" w:lastColumn="0" w:oddVBand="0" w:evenVBand="0" w:oddHBand="0" w:evenHBand="0" w:firstRowFirstColumn="0" w:firstRowLastColumn="0" w:lastRowFirstColumn="0" w:lastRowLastColumn="0"/>
+                  </w:pPr>
+                  <w:r>
+                    <w:t xml:space="preserve">Pour chaque coloris sélectionné, un tableau de quantités concernant les composants </w:t>
+                  </w:r>
+                  <w:r>
+                    <w:t>chaque vrac</w:t>
+                  </w:r>
+                  <w:r>
+                    <w:t xml:space="preserve"> </w:t>
+                  </w:r>
+                  <w:r>
+                    <w:t>associé à chaque</w:t>
+                  </w:r>
+                  <w:r>
+                    <w:t xml:space="preserve"> </w:t>
+                  </w:r>
+                  <w:r>
+                    <w:t>PF dans le CT</w:t>
+                  </w:r>
+                  <w:r>
+                    <w:t>.</w:t>
+                  </w:r>
+                </w:p>
+              </w:tc>
+            </w:tr>
+          </w:tbl>
           <w:p>
             <w:pPr>
               <w:spacing w:after="200" w:line="288" w:lineRule="auto"/>
             </w:pPr>
-            <w:r>
-              <w:t>Un set de cartouches par coloris sélectionné.</w:t>
-            </w:r>
-          </w:p>
-        </w:tc>
-        <w:tc>
-          <w:tcPr>
-            <w:tcW w:w="4531" w:type="dxa"/>
-          </w:tcPr>
-          <w:p>
-            <w:pPr>
-              <w:spacing w:after="200" w:line="288" w:lineRule="auto"/>
-              <w:rPr>
-                <w:noProof/>
-              </w:rPr>
-            </w:pPr>
-            <w:r>
-              <w:rPr>
-                <w:noProof/>
-                <w:lang w:eastAsia="fr-FR"/>
-              </w:rPr>
-              <w:drawing>
-                <wp:inline distT="0" distB="0" distL="0" distR="0" wp14:anchorId="1ABE623C" wp14:editId="071817A4">
-                  <wp:extent cx="2044714" cy="1440000"/>
-                  <wp:effectExtent l="0" t="0" r="0" b="8255"/>
-                  <wp:docPr id="18" name="Picture 18"/>
-                  <wp:cNvGraphicFramePr>
-                    <a:graphicFrameLocks xmlns:a="http://schemas.openxmlformats.org/drawingml/2006/main" noChangeAspect="1"/>
-                  </wp:cNvGraphicFramePr>
-                  <a:graphic xmlns:a="http://schemas.openxmlformats.org/drawingml/2006/main">
-                    <a:graphicData uri="http://schemas.openxmlformats.org/drawingml/2006/picture">
-                      <pic:pic xmlns:pic="http://schemas.openxmlformats.org/drawingml/2006/picture">
-                        <pic:nvPicPr>
-                          <pic:cNvPr id="1" name=""/>
-                          <pic:cNvPicPr/>
-                        </pic:nvPicPr>
-                        <pic:blipFill>
-                          <a:blip r:embed="rId17"/>
-                          <a:stretch>
-                            <a:fillRect/>
-                          </a:stretch>
-                        </pic:blipFill>
-                        <pic:spPr>
-                          <a:xfrm>
-                            <a:off x="0" y="0"/>
-                            <a:ext cx="2044714" cy="1440000"/>
-                          </a:xfrm>
-                          <a:prstGeom prst="rect">
-                            <a:avLst/>
-                          </a:prstGeom>
-                        </pic:spPr>
-                      </pic:pic>
-                    </a:graphicData>
-                  </a:graphic>
-                </wp:inline>
-              </w:drawing>
-            </w:r>
-            <w:r>
-              <w:rPr>
-                <w:noProof/>
-                <w:lang w:eastAsia="fr-FR"/>
-              </w:rPr>
-              <w:drawing>
-                <wp:inline distT="0" distB="0" distL="0" distR="0" wp14:anchorId="5658DA4D" wp14:editId="3FFA0D29">
-                  <wp:extent cx="2032625" cy="1440000"/>
-                  <wp:effectExtent l="0" t="0" r="6350" b="8255"/>
-                  <wp:docPr id="19" name="Picture 19"/>
-                  <wp:cNvGraphicFramePr>
-                    <a:graphicFrameLocks xmlns:a="http://schemas.openxmlformats.org/drawingml/2006/main" noChangeAspect="1"/>
-                  </wp:cNvGraphicFramePr>
-                  <a:graphic xmlns:a="http://schemas.openxmlformats.org/drawingml/2006/main">
-                    <a:graphicData uri="http://schemas.openxmlformats.org/drawingml/2006/picture">
-                      <pic:pic xmlns:pic="http://schemas.openxmlformats.org/drawingml/2006/picture">
-                        <pic:nvPicPr>
-                          <pic:cNvPr id="1" name=""/>
-                          <pic:cNvPicPr/>
-                        </pic:nvPicPr>
-                        <pic:blipFill>
-                          <a:blip r:embed="rId18"/>
-                          <a:stretch>
-                            <a:fillRect/>
-                          </a:stretch>
-                        </pic:blipFill>
-                        <pic:spPr>
-                          <a:xfrm>
-                            <a:off x="0" y="0"/>
-                            <a:ext cx="2032625" cy="1440000"/>
-                          </a:xfrm>
-                          <a:prstGeom prst="rect">
-                            <a:avLst/>
-                          </a:prstGeom>
-                        </pic:spPr>
-                      </pic:pic>
-                    </a:graphicData>
-                  </a:graphic>
-                </wp:inline>
-              </w:drawing>
-            </w:r>
-          </w:p>
-        </w:tc>
-      </w:tr>
-      <w:tr>
-        <w:tc>
-          <w:tcPr>
-            <w:tcW w:w="4531" w:type="dxa"/>
-          </w:tcPr>
-          <w:p>
-            <w:pPr>
-              <w:spacing w:after="200" w:line="288" w:lineRule="auto"/>
-            </w:pPr>
-            <w:r>
-              <w:t>Informations supplémentaires, notamment sur les fils à utiliser et le type de montage utilisé.</w:t>
-            </w:r>
-          </w:p>
-        </w:tc>
-        <w:tc>
-          <w:tcPr>
-            <w:tcW w:w="4531" w:type="dxa"/>
-          </w:tcPr>
-          <w:p>
-            <w:pPr>
-              <w:spacing w:after="200" w:line="288" w:lineRule="auto"/>
-              <w:rPr>
-                <w:noProof/>
-              </w:rPr>
-            </w:pPr>
-            <w:r>
-              <w:rPr>
-                <w:noProof/>
-                <w:lang w:eastAsia="fr-FR"/>
-              </w:rPr>
-              <w:drawing>
-                <wp:inline distT="0" distB="0" distL="0" distR="0" wp14:anchorId="06CB4B97" wp14:editId="66FA05BE">
-                  <wp:extent cx="2029152" cy="1440000"/>
-                  <wp:effectExtent l="0" t="0" r="0" b="8255"/>
-                  <wp:docPr id="23" name="Picture 23"/>
-                  <wp:cNvGraphicFramePr>
-                    <a:graphicFrameLocks xmlns:a="http://schemas.openxmlformats.org/drawingml/2006/main" noChangeAspect="1"/>
-                  </wp:cNvGraphicFramePr>
-                  <a:graphic xmlns:a="http://schemas.openxmlformats.org/drawingml/2006/main">
-                    <a:graphicData uri="http://schemas.openxmlformats.org/drawingml/2006/picture">
-                      <pic:pic xmlns:pic="http://schemas.openxmlformats.org/drawingml/2006/picture">
-                        <pic:nvPicPr>
-                          <pic:cNvPr id="1" name=""/>
-                          <pic:cNvPicPr/>
-                        </pic:nvPicPr>
-                        <pic:blipFill>
-                          <a:blip r:embed="rId19"/>
-                          <a:stretch>
-                            <a:fillRect/>
-                          </a:stretch>
-                        </pic:blipFill>
-                        <pic:spPr>
-                          <a:xfrm>
-                            <a:off x="0" y="0"/>
-                            <a:ext cx="2029152" cy="1440000"/>
-                          </a:xfrm>
-                          <a:prstGeom prst="rect">
-                            <a:avLst/>
-                          </a:prstGeom>
-                        </pic:spPr>
-                      </pic:pic>
-                    </a:graphicData>
-                  </a:graphic>
-                </wp:inline>
-              </w:drawing>
-            </w:r>
           </w:p>
         </w:tc>
       </w:tr>
     </w:tbl>
     <w:p/>
     <w:p>
+      <w:r>
+        <w:br w:type="page"/>
+      </w:r>
+    </w:p>
+    <w:p>
+      <w:pPr>
+        <w:jc w:val="center"/>
+        <w:rPr>
+          <w:rFonts w:asciiTheme="majorHAnsi" w:eastAsiaTheme="majorEastAsia" w:hAnsiTheme="majorHAnsi" w:cstheme="majorBidi"/>
+          <w:color w:val="B7A9ED" w:themeColor="accent5" w:themeTint="99"/>
+          <w:sz w:val="24"/>
+          <w:szCs w:val="24"/>
+        </w:rPr>
+      </w:pPr>
+      <w:r>
+        <w:lastRenderedPageBreak/>
+        <w:drawing>
+          <wp:anchor distT="0" distB="0" distL="114300" distR="114300" simplePos="0" relativeHeight="251686912" behindDoc="0" locked="0" layoutInCell="1" allowOverlap="1" wp14:anchorId="0B6AFDB3" wp14:editId="7EEBFE01">
+            <wp:simplePos x="0" y="0"/>
+            <wp:positionH relativeFrom="margin">
+              <wp:align>right</wp:align>
+            </wp:positionH>
+            <wp:positionV relativeFrom="paragraph">
+              <wp:posOffset>415395</wp:posOffset>
+            </wp:positionV>
+            <wp:extent cx="778934" cy="349177"/>
+            <wp:effectExtent l="5397" t="0" r="7938" b="7937"/>
+            <wp:wrapNone/>
+            <wp:docPr id="40" name="Picture 40"/>
+            <wp:cNvGraphicFramePr>
+              <a:graphicFrameLocks xmlns:a="http://schemas.openxmlformats.org/drawingml/2006/main" noChangeAspect="1"/>
+            </wp:cNvGraphicFramePr>
+            <a:graphic xmlns:a="http://schemas.openxmlformats.org/drawingml/2006/main">
+              <a:graphicData uri="http://schemas.openxmlformats.org/drawingml/2006/picture">
+                <pic:pic xmlns:pic="http://schemas.openxmlformats.org/drawingml/2006/picture">
+                  <pic:nvPicPr>
+                    <pic:cNvPr id="1" name=""/>
+                    <pic:cNvPicPr/>
+                  </pic:nvPicPr>
+                  <pic:blipFill>
+                    <a:blip r:embed="rId20">
+                      <a:extLst>
+                        <a:ext uri="{28A0092B-C50C-407E-A947-70E740481C1C}">
+                          <a14:useLocalDpi xmlns:a14="http://schemas.microsoft.com/office/drawing/2010/main" val="0"/>
+                        </a:ext>
+                      </a:extLst>
+                    </a:blip>
+                    <a:stretch>
+                      <a:fillRect/>
+                    </a:stretch>
+                  </pic:blipFill>
+                  <pic:spPr>
+                    <a:xfrm rot="5400000">
+                      <a:off x="0" y="0"/>
+                      <a:ext cx="778934" cy="349177"/>
+                    </a:xfrm>
+                    <a:prstGeom prst="rect">
+                      <a:avLst/>
+                    </a:prstGeom>
+                  </pic:spPr>
+                </pic:pic>
+              </a:graphicData>
+            </a:graphic>
+            <wp14:sizeRelH relativeFrom="margin">
+              <wp14:pctWidth>0</wp14:pctWidth>
+            </wp14:sizeRelH>
+            <wp14:sizeRelV relativeFrom="margin">
+              <wp14:pctHeight>0</wp14:pctHeight>
+            </wp14:sizeRelV>
+          </wp:anchor>
+        </w:drawing>
+      </w:r>
+      <w:r>
+        <w:drawing>
+          <wp:anchor distT="0" distB="0" distL="114300" distR="114300" simplePos="0" relativeHeight="251685888" behindDoc="0" locked="0" layoutInCell="1" allowOverlap="1" wp14:anchorId="07572096" wp14:editId="3489D011">
+            <wp:simplePos x="0" y="0"/>
+            <wp:positionH relativeFrom="margin">
+              <wp:align>right</wp:align>
+            </wp:positionH>
+            <wp:positionV relativeFrom="paragraph">
+              <wp:posOffset>4289848</wp:posOffset>
+            </wp:positionV>
+            <wp:extent cx="1134533" cy="296334"/>
+            <wp:effectExtent l="0" t="0" r="8890" b="8890"/>
+            <wp:wrapNone/>
+            <wp:docPr id="35" name="Picture 35"/>
+            <wp:cNvGraphicFramePr>
+              <a:graphicFrameLocks xmlns:a="http://schemas.openxmlformats.org/drawingml/2006/main" noChangeAspect="1"/>
+            </wp:cNvGraphicFramePr>
+            <a:graphic xmlns:a="http://schemas.openxmlformats.org/drawingml/2006/main">
+              <a:graphicData uri="http://schemas.openxmlformats.org/drawingml/2006/picture">
+                <pic:pic xmlns:pic="http://schemas.openxmlformats.org/drawingml/2006/picture">
+                  <pic:nvPicPr>
+                    <pic:cNvPr id="1" name=""/>
+                    <pic:cNvPicPr/>
+                  </pic:nvPicPr>
+                  <pic:blipFill rotWithShape="1">
+                    <a:blip r:embed="rId21">
+                      <a:extLst>
+                        <a:ext uri="{28A0092B-C50C-407E-A947-70E740481C1C}">
+                          <a14:useLocalDpi xmlns:a14="http://schemas.microsoft.com/office/drawing/2010/main" val="0"/>
+                        </a:ext>
+                      </a:extLst>
+                    </a:blip>
+                    <a:srcRect l="6395" t="14141" r="7813" b="15068"/>
+                    <a:stretch/>
+                  </pic:blipFill>
+                  <pic:spPr bwMode="auto">
+                    <a:xfrm rot="5400000">
+                      <a:off x="0" y="0"/>
+                      <a:ext cx="1134533" cy="296334"/>
+                    </a:xfrm>
+                    <a:prstGeom prst="rect">
+                      <a:avLst/>
+                    </a:prstGeom>
+                    <a:ln>
+                      <a:noFill/>
+                    </a:ln>
+                    <a:extLst>
+                      <a:ext uri="{53640926-AAD7-44D8-BBD7-CCE9431645EC}">
+                        <a14:shadowObscured xmlns:a14="http://schemas.microsoft.com/office/drawing/2010/main"/>
+                      </a:ext>
+                    </a:extLst>
+                  </pic:spPr>
+                </pic:pic>
+              </a:graphicData>
+            </a:graphic>
+            <wp14:sizeRelH relativeFrom="margin">
+              <wp14:pctWidth>0</wp14:pctWidth>
+            </wp14:sizeRelH>
+            <wp14:sizeRelV relativeFrom="margin">
+              <wp14:pctHeight>0</wp14:pctHeight>
+            </wp14:sizeRelV>
+          </wp:anchor>
+        </w:drawing>
+      </w:r>
+      <w:r>
+        <w:rPr>
+          <w:noProof/>
+        </w:rPr>
+        <w:drawing>
+          <wp:anchor distT="0" distB="0" distL="114300" distR="114300" simplePos="0" relativeHeight="251684864" behindDoc="0" locked="0" layoutInCell="1" allowOverlap="1" wp14:anchorId="25FFF125" wp14:editId="66D2F187">
+            <wp:simplePos x="0" y="0"/>
+            <wp:positionH relativeFrom="rightMargin">
+              <wp:align>left</wp:align>
+            </wp:positionH>
+            <wp:positionV relativeFrom="paragraph">
+              <wp:posOffset>4238519</wp:posOffset>
+            </wp:positionV>
+            <wp:extent cx="5760720" cy="393065"/>
+            <wp:effectExtent l="0" t="2223" r="9208" b="9207"/>
+            <wp:wrapNone/>
+            <wp:docPr id="36" name="Picture 36"/>
+            <wp:cNvGraphicFramePr>
+              <a:graphicFrameLocks xmlns:a="http://schemas.openxmlformats.org/drawingml/2006/main" noChangeAspect="1"/>
+            </wp:cNvGraphicFramePr>
+            <a:graphic xmlns:a="http://schemas.openxmlformats.org/drawingml/2006/main">
+              <a:graphicData uri="http://schemas.openxmlformats.org/drawingml/2006/picture">
+                <pic:pic xmlns:pic="http://schemas.openxmlformats.org/drawingml/2006/picture">
+                  <pic:nvPicPr>
+                    <pic:cNvPr id="1" name=""/>
+                    <pic:cNvPicPr/>
+                  </pic:nvPicPr>
+                  <pic:blipFill>
+                    <a:blip r:embed="rId13">
+                      <a:extLst>
+                        <a:ext uri="{28A0092B-C50C-407E-A947-70E740481C1C}">
+                          <a14:useLocalDpi xmlns:a14="http://schemas.microsoft.com/office/drawing/2010/main" val="0"/>
+                        </a:ext>
+                      </a:extLst>
+                    </a:blip>
+                    <a:stretch>
+                      <a:fillRect/>
+                    </a:stretch>
+                  </pic:blipFill>
+                  <pic:spPr>
+                    <a:xfrm rot="5400000">
+                      <a:off x="0" y="0"/>
+                      <a:ext cx="5760720" cy="393065"/>
+                    </a:xfrm>
+                    <a:prstGeom prst="rect">
+                      <a:avLst/>
+                    </a:prstGeom>
+                  </pic:spPr>
+                </pic:pic>
+              </a:graphicData>
+            </a:graphic>
+          </wp:anchor>
+        </w:drawing>
+      </w:r>
+      <w:r>
+        <w:rPr>
+          <w:noProof/>
+        </w:rPr>
+        <w:drawing>
+          <wp:inline distT="0" distB="0" distL="0" distR="0" wp14:anchorId="4588C71F" wp14:editId="000CC718">
+            <wp:extent cx="8935829" cy="5317277"/>
+            <wp:effectExtent l="0" t="0" r="0" b="0"/>
+            <wp:docPr id="37" name="Picture 37"/>
+            <wp:cNvGraphicFramePr>
+              <a:graphicFrameLocks xmlns:a="http://schemas.openxmlformats.org/drawingml/2006/main" noChangeAspect="1"/>
+            </wp:cNvGraphicFramePr>
+            <a:graphic xmlns:a="http://schemas.openxmlformats.org/drawingml/2006/main">
+              <a:graphicData uri="http://schemas.openxmlformats.org/drawingml/2006/picture">
+                <pic:pic xmlns:pic="http://schemas.openxmlformats.org/drawingml/2006/picture">
+                  <pic:nvPicPr>
+                    <pic:cNvPr id="0" name="Picture 4"/>
+                    <pic:cNvPicPr>
+                      <a:picLocks noChangeAspect="1" noChangeArrowheads="1"/>
+                    </pic:cNvPicPr>
+                  </pic:nvPicPr>
+                  <pic:blipFill>
+                    <a:blip r:embed="rId22">
+                      <a:extLst>
+                        <a:ext uri="{28A0092B-C50C-407E-A947-70E740481C1C}">
+                          <a14:useLocalDpi xmlns:a14="http://schemas.microsoft.com/office/drawing/2010/main" val="0"/>
+                        </a:ext>
+                      </a:extLst>
+                    </a:blip>
+                    <a:srcRect/>
+                    <a:stretch>
+                      <a:fillRect/>
+                    </a:stretch>
+                  </pic:blipFill>
+                  <pic:spPr bwMode="auto">
+                    <a:xfrm rot="5400000">
+                      <a:off x="0" y="0"/>
+                      <a:ext cx="8950226" cy="5325844"/>
+                    </a:xfrm>
+                    <a:prstGeom prst="rect">
+                      <a:avLst/>
+                    </a:prstGeom>
+                    <a:noFill/>
+                    <a:ln>
+                      <a:noFill/>
+                    </a:ln>
+                  </pic:spPr>
+                </pic:pic>
+              </a:graphicData>
+            </a:graphic>
+          </wp:inline>
+        </w:drawing>
+      </w:r>
       <w:r>
         <w:br w:type="page"/>
       </w:r>
@@ -3394,7 +3857,7 @@
                           <pic:cNvPicPr/>
                         </pic:nvPicPr>
                         <pic:blipFill>
-                          <a:blip r:embed="rId20"/>
+                          <a:blip r:embed="rId23"/>
                           <a:stretch>
                             <a:fillRect/>
                           </a:stretch>
@@ -3627,7 +4090,7 @@
                           <pic:cNvPicPr/>
                         </pic:nvPicPr>
                         <pic:blipFill>
-                          <a:blip r:embed="rId21"/>
+                          <a:blip r:embed="rId24"/>
                           <a:stretch>
                             <a:fillRect/>
                           </a:stretch>
@@ -3668,7 +4131,7 @@
                           <pic:cNvPicPr/>
                         </pic:nvPicPr>
                         <pic:blipFill>
-                          <a:blip r:embed="rId22"/>
+                          <a:blip r:embed="rId25"/>
                           <a:stretch>
                             <a:fillRect/>
                           </a:stretch>
@@ -3907,7 +4370,7 @@
                           <pic:cNvPicPr/>
                         </pic:nvPicPr>
                         <pic:blipFill>
-                          <a:blip r:embed="rId23"/>
+                          <a:blip r:embed="rId26"/>
                           <a:stretch>
                             <a:fillRect/>
                           </a:stretch>
@@ -3948,7 +4411,7 @@
                           <pic:cNvPicPr/>
                         </pic:nvPicPr>
                         <pic:blipFill>
-                          <a:blip r:embed="rId24"/>
+                          <a:blip r:embed="rId27"/>
                           <a:stretch>
                             <a:fillRect/>
                           </a:stretch>
@@ -4172,7 +4635,7 @@
                           <pic:cNvPicPr/>
                         </pic:nvPicPr>
                         <pic:blipFill>
-                          <a:blip r:embed="rId25"/>
+                          <a:blip r:embed="rId28"/>
                           <a:stretch>
                             <a:fillRect/>
                           </a:stretch>
@@ -4393,7 +4856,7 @@
                           <pic:cNvPicPr/>
                         </pic:nvPicPr>
                         <pic:blipFill>
-                          <a:blip r:embed="rId26"/>
+                          <a:blip r:embed="rId29"/>
                           <a:stretch>
                             <a:fillRect/>
                           </a:stretch>
@@ -4548,7 +5011,7 @@
                           <pic:cNvPicPr/>
                         </pic:nvPicPr>
                         <pic:blipFill>
-                          <a:blip r:embed="rId27"/>
+                          <a:blip r:embed="rId30"/>
                           <a:stretch>
                             <a:fillRect/>
                           </a:stretch>
@@ -4656,7 +5119,7 @@
                           <pic:cNvPicPr/>
                         </pic:nvPicPr>
                         <pic:blipFill>
-                          <a:blip r:embed="rId28"/>
+                          <a:blip r:embed="rId31"/>
                           <a:stretch>
                             <a:fillRect/>
                           </a:stretch>
@@ -4704,7 +5167,10 @@
       </w:pPr>
       <w:r>
         <w:lastRenderedPageBreak/>
-        <w:t xml:space="preserve">Page </w:t>
+        <w:t>Fiche</w:t>
+      </w:r>
+      <w:r>
+        <w:t xml:space="preserve"> </w:t>
       </w:r>
       <w:r>
         <w:t>Sommaire</w:t>
@@ -4792,7 +5258,7 @@
                           <pic:cNvPicPr/>
                         </pic:nvPicPr>
                         <pic:blipFill>
-                          <a:blip r:embed="rId29"/>
+                          <a:blip r:embed="rId32"/>
                           <a:stretch>
                             <a:fillRect/>
                           </a:stretch>
@@ -4839,7 +5305,7 @@
                           <pic:cNvPicPr/>
                         </pic:nvPicPr>
                         <pic:blipFill>
-                          <a:blip r:embed="rId30"/>
+                          <a:blip r:embed="rId33"/>
                           <a:stretch>
                             <a:fillRect/>
                           </a:stretch>
@@ -4886,7 +5352,7 @@
                           <pic:cNvPicPr/>
                         </pic:nvPicPr>
                         <pic:blipFill>
-                          <a:blip r:embed="rId31"/>
+                          <a:blip r:embed="rId34"/>
                           <a:stretch>
                             <a:fillRect/>
                           </a:stretch>
@@ -4933,7 +5399,7 @@
                           <pic:cNvPicPr/>
                         </pic:nvPicPr>
                         <pic:blipFill>
-                          <a:blip r:embed="rId32"/>
+                          <a:blip r:embed="rId35"/>
                           <a:stretch>
                             <a:fillRect/>
                           </a:stretch>
@@ -5135,7 +5601,7 @@
                           <pic:cNvPicPr/>
                         </pic:nvPicPr>
                         <pic:blipFill>
-                          <a:blip r:embed="rId33"/>
+                          <a:blip r:embed="rId36"/>
                           <a:stretch>
                             <a:fillRect/>
                           </a:stretch>
@@ -5182,7 +5648,7 @@
                           <pic:cNvPicPr/>
                         </pic:nvPicPr>
                         <pic:blipFill>
-                          <a:blip r:embed="rId34"/>
+                          <a:blip r:embed="rId37"/>
                           <a:stretch>
                             <a:fillRect/>
                           </a:stretch>
@@ -5229,7 +5695,7 @@
                           <pic:cNvPicPr/>
                         </pic:nvPicPr>
                         <pic:blipFill>
-                          <a:blip r:embed="rId35"/>
+                          <a:blip r:embed="rId38"/>
                           <a:stretch>
                             <a:fillRect/>
                           </a:stretch>
@@ -5276,7 +5742,7 @@
                           <pic:cNvPicPr/>
                         </pic:nvPicPr>
                         <pic:blipFill>
-                          <a:blip r:embed="rId36"/>
+                          <a:blip r:embed="rId39"/>
                           <a:stretch>
                             <a:fillRect/>
                           </a:stretch>
@@ -5334,23 +5800,7 @@
     <w:p/>
     <w:p>
       <w:r>
-        <w:t xml:space="preserve">Cette option fait appel au programme </w:t>
-      </w:r>
-      <w:proofErr w:type="spellStart"/>
-      <w:r>
-        <w:t>PDFCompressor</w:t>
-      </w:r>
-      <w:proofErr w:type="spellEnd"/>
-      <w:r>
-        <w:t xml:space="preserve"> sur 10.1.0.93/</w:t>
-      </w:r>
-      <w:proofErr w:type="spellStart"/>
-      <w:r>
-        <w:t>compressPdf</w:t>
-      </w:r>
-      <w:proofErr w:type="spellEnd"/>
-      <w:r>
-        <w:t>, qui renvoie une version compressée du PDF.</w:t>
+        <w:t>Cette option fait appel au programme PDFCompressor sur 10.1.0.93/compressPdf, qui renvoie une version compressée du PDF.</w:t>
       </w:r>
     </w:p>
     <w:p/>
@@ -5377,7 +5827,6 @@
         <w:t>Cette option permet d’envoyer les commandes d’achat sélectionnées au préalable (voir vue) par mail. L’option conditionnement et annexes doit être cochée pour que cette action puisse être effectuée.</w:t>
       </w:r>
     </w:p>
-    <w:p/>
     <w:p>
       <w:pPr>
         <w:rPr>
@@ -5498,7 +5947,7 @@
                           <pic:cNvPicPr/>
                         </pic:nvPicPr>
                         <pic:blipFill>
-                          <a:blip r:embed="rId37"/>
+                          <a:blip r:embed="rId40"/>
                           <a:stretch>
                             <a:fillRect/>
                           </a:stretch>
@@ -5538,7 +5987,7 @@
                           <pic:cNvPicPr/>
                         </pic:nvPicPr>
                         <pic:blipFill>
-                          <a:blip r:embed="rId38"/>
+                          <a:blip r:embed="rId41"/>
                           <a:stretch>
                             <a:fillRect/>
                           </a:stretch>
@@ -5585,8 +6034,8 @@
     </w:tbl>
     <w:p/>
     <w:sectPr>
-      <w:headerReference w:type="default" r:id="rId39"/>
-      <w:footerReference w:type="default" r:id="rId40"/>
+      <w:headerReference w:type="default" r:id="rId42"/>
+      <w:footerReference w:type="default" r:id="rId43"/>
       <w:pgSz w:w="11906" w:h="16838"/>
       <w:pgMar w:top="1417" w:right="1417" w:bottom="1417" w:left="1417" w:header="708" w:footer="708" w:gutter="0"/>
       <w:cols w:space="708"/>
@@ -5670,14 +6119,27 @@
     <w:pPr>
       <w:pStyle w:val="Footer"/>
     </w:pPr>
-    <w:fldSimple w:instr=" FILENAME \p \* MERGEFORMAT ">
-      <w:r>
-        <w:rPr>
-          <w:noProof/>
-        </w:rPr>
-        <w:t>C:\Users\florou\Desktop\docuDT\DT_PLM.docx</w:t>
-      </w:r>
-    </w:fldSimple>
+    <w:r>
+      <w:fldChar w:fldCharType="begin"/>
+    </w:r>
+    <w:r>
+      <w:instrText xml:space="preserve"> FILENAME \p \* MERGEFORMAT </w:instrText>
+    </w:r>
+    <w:r>
+      <w:fldChar w:fldCharType="separate"/>
+    </w:r>
+    <w:r>
+      <w:rPr>
+        <w:noProof/>
+      </w:rPr>
+      <w:t>C:\Users\florou\Desktop\docuDT\DT_PLM.docx</w:t>
+    </w:r>
+    <w:r>
+      <w:rPr>
+        <w:noProof/>
+      </w:rPr>
+      <w:fldChar w:fldCharType="end"/>
+    </w:r>
   </w:p>
 </w:ftr>
 </file>
@@ -9152,6 +9614,36 @@
       </w:tcPr>
     </w:tblStylePr>
   </w:style>
+  <w:style w:type="paragraph" w:styleId="BalloonText">
+    <w:name w:val="Balloon Text"/>
+    <w:basedOn w:val="Normal"/>
+    <w:link w:val="BalloonTextChar"/>
+    <w:uiPriority w:val="99"/>
+    <w:semiHidden/>
+    <w:unhideWhenUsed/>
+    <w:rsid w:val="00B219A2"/>
+    <w:pPr>
+      <w:spacing w:after="0" w:line="240" w:lineRule="auto"/>
+    </w:pPr>
+    <w:rPr>
+      <w:rFonts w:ascii="Segoe UI" w:hAnsi="Segoe UI" w:cs="Segoe UI"/>
+      <w:sz w:val="18"/>
+      <w:szCs w:val="18"/>
+    </w:rPr>
+  </w:style>
+  <w:style w:type="character" w:customStyle="1" w:styleId="BalloonTextChar">
+    <w:name w:val="Balloon Text Char"/>
+    <w:basedOn w:val="DefaultParagraphFont"/>
+    <w:link w:val="BalloonText"/>
+    <w:uiPriority w:val="99"/>
+    <w:semiHidden/>
+    <w:rsid w:val="00B219A2"/>
+    <w:rPr>
+      <w:rFonts w:ascii="Segoe UI" w:hAnsi="Segoe UI" w:cs="Segoe UI"/>
+      <w:sz w:val="18"/>
+      <w:szCs w:val="18"/>
+    </w:rPr>
+  </w:style>
 </w:styles>
 </file>
 
@@ -9429,7 +9921,7 @@
 </file>
 
 <file path=customXml/itemProps1.xml><?xml version="1.0" encoding="utf-8"?>
-<ds:datastoreItem xmlns:ds="http://schemas.openxmlformats.org/officeDocument/2006/customXml" ds:itemID="{324EDDCC-96FE-4BBB-A83C-D6F028420241}">
+<ds:datastoreItem xmlns:ds="http://schemas.openxmlformats.org/officeDocument/2006/customXml" ds:itemID="{72C3CF67-2FF3-4FEA-8309-8F8DF0D45C99}">
   <ds:schemaRefs>
     <ds:schemaRef ds:uri="http://schemas.openxmlformats.org/officeDocument/2006/bibliography"/>
   </ds:schemaRefs>

</xml_diff>